<commit_message>
add user guide link
</commit_message>
<xml_diff>
--- a/Documentation/Construction Phase Status Assessment (2).docx
+++ b/Documentation/Construction Phase Status Assessment (2).docx
@@ -91,7 +91,27 @@
           <w:sz w:val="22"/>
           <w:szCs w:val="22"/>
         </w:rPr>
-        <w:t>The non-functional requirements are currently met and the tool meets usability, security and performance metrics.</w:t>
+        <w:t xml:space="preserve">The non-functional requirements are currently </w:t>
+      </w:r>
+      <w:proofErr w:type="gramStart"/>
+      <w:r>
+        <w:rPr>
+          <w:rFonts w:ascii="Arial" w:hAnsi="Arial" w:cs="Arial"/>
+          <w:color w:val="000000"/>
+          <w:sz w:val="22"/>
+          <w:szCs w:val="22"/>
+        </w:rPr>
+        <w:t>met</w:t>
+      </w:r>
+      <w:proofErr w:type="gramEnd"/>
+      <w:r>
+        <w:rPr>
+          <w:rFonts w:ascii="Arial" w:hAnsi="Arial" w:cs="Arial"/>
+          <w:color w:val="000000"/>
+          <w:sz w:val="22"/>
+          <w:szCs w:val="22"/>
+        </w:rPr>
+        <w:t xml:space="preserve"> and the tool meets usability, security and performance metrics.</w:t>
       </w:r>
     </w:p>
     <w:p>
@@ -188,7 +208,23 @@
           <w:rFonts w:ascii="Arial" w:hAnsi="Arial" w:cs="Arial"/>
           <w:color w:val="000000"/>
         </w:rPr>
-        <w:t>Integration and unit testing has been completed as per our master test plan.</w:t>
+        <w:t xml:space="preserve">Integration and unit testing </w:t>
+      </w:r>
+      <w:proofErr w:type="gramStart"/>
+      <w:r>
+        <w:rPr>
+          <w:rFonts w:ascii="Arial" w:hAnsi="Arial" w:cs="Arial"/>
+          <w:color w:val="000000"/>
+        </w:rPr>
+        <w:t>has</w:t>
+      </w:r>
+      <w:proofErr w:type="gramEnd"/>
+      <w:r>
+        <w:rPr>
+          <w:rFonts w:ascii="Arial" w:hAnsi="Arial" w:cs="Arial"/>
+          <w:color w:val="000000"/>
+        </w:rPr>
+        <w:t xml:space="preserve"> been completed as per our master test plan.</w:t>
       </w:r>
     </w:p>
     <w:p>
@@ -346,6 +382,18 @@
       <w:r>
         <w:t>The user manual can be found at the link provided and contains instructions on how to perform each function provided by the tool.</w:t>
       </w:r>
+      <w:bookmarkStart w:id="0" w:name="_GoBack"/>
+      <w:bookmarkEnd w:id="0"/>
+    </w:p>
+    <w:p>
+      <w:hyperlink r:id="rId9" w:history="1">
+        <w:r>
+          <w:rPr>
+            <w:rStyle w:val="Hyperlink"/>
+          </w:rPr>
+          <w:t>https://github.com/MatthewJuliusScott/ResourceManager/blob/JackCarter/Documentation/RM_UserGuide.docx</w:t>
+        </w:r>
+      </w:hyperlink>
     </w:p>
     <w:p>
       <w:pPr>
@@ -401,7 +449,21 @@
         <w:rPr>
           <w:rFonts w:cs="Times New Roman"/>
         </w:rPr>
-        <w:t>a heavy work load for the following iteration, and team members being disciplined</w:t>
+        <w:t xml:space="preserve">a heavy </w:t>
+      </w:r>
+      <w:proofErr w:type="gramStart"/>
+      <w:r>
+        <w:rPr>
+          <w:rFonts w:cs="Times New Roman"/>
+        </w:rPr>
+        <w:t>work load</w:t>
+      </w:r>
+      <w:proofErr w:type="gramEnd"/>
+      <w:r>
+        <w:rPr>
+          <w:rFonts w:cs="Times New Roman"/>
+        </w:rPr>
+        <w:t xml:space="preserve"> for the following iteration, and team members being disciplined</w:t>
       </w:r>
       <w:r>
         <w:rPr>
@@ -463,7 +525,21 @@
         <w:rPr>
           <w:rFonts w:cs="Times New Roman"/>
         </w:rPr>
-        <w:t xml:space="preserve"> and from more experience team members helping via Teamviewer when issues arise.</w:t>
+        <w:t xml:space="preserve"> and from more experience team members helping via </w:t>
+      </w:r>
+      <w:proofErr w:type="spellStart"/>
+      <w:r>
+        <w:rPr>
+          <w:rFonts w:cs="Times New Roman"/>
+        </w:rPr>
+        <w:t>Teamviewer</w:t>
+      </w:r>
+      <w:proofErr w:type="spellEnd"/>
+      <w:r>
+        <w:rPr>
+          <w:rFonts w:cs="Times New Roman"/>
+        </w:rPr>
+        <w:t xml:space="preserve"> when issues arise.</w:t>
       </w:r>
     </w:p>
     <w:p>
@@ -575,6 +651,7 @@
         <w:rPr>
           <w:rFonts w:cs="Times New Roman"/>
         </w:rPr>
+        <w:lastRenderedPageBreak/>
         <w:t>The mitigation strategy is to ensure that team members are all well communicated to and for the team to be open with each other to manage expectations.</w:t>
       </w:r>
     </w:p>
@@ -589,7 +666,6 @@
         <w:rPr>
           <w:rFonts w:cs="Times New Roman"/>
         </w:rPr>
-        <w:lastRenderedPageBreak/>
         <w:t>This risk is still open and being managed through ensuring the team discusses issues when the occur.</w:t>
       </w:r>
     </w:p>
@@ -666,7 +742,21 @@
         <w:rPr>
           <w:rFonts w:cs="Times New Roman"/>
         </w:rPr>
-        <w:t>User passwords are encrypted using BCrypt, and we only store the Hash and Salt of each password in the database so even a data breach does not reveal our users’ passwords.</w:t>
+        <w:t xml:space="preserve">User passwords are encrypted using </w:t>
+      </w:r>
+      <w:proofErr w:type="spellStart"/>
+      <w:r>
+        <w:rPr>
+          <w:rFonts w:cs="Times New Roman"/>
+        </w:rPr>
+        <w:t>BCrypt</w:t>
+      </w:r>
+      <w:proofErr w:type="spellEnd"/>
+      <w:r>
+        <w:rPr>
+          <w:rFonts w:cs="Times New Roman"/>
+        </w:rPr>
+        <w:t>, and we only store the Hash and Salt of each password in the database so even a data breach does not reveal our users’ passwords.</w:t>
       </w:r>
     </w:p>
     <w:p>
@@ -861,11 +951,19 @@
     </w:p>
     <w:p>
       <w:r>
-        <w:t>There are no ongoing issues; however we have started using GitHub issues to track project defects. This allows us to track when a bug occurs, how to reproduce it, and what the current status of it is.</w:t>
-      </w:r>
-    </w:p>
-    <w:p>
-      <w:hyperlink r:id="rId9" w:history="1">
+        <w:t xml:space="preserve">There are no ongoing issues; </w:t>
+      </w:r>
+      <w:proofErr w:type="gramStart"/>
+      <w:r>
+        <w:t>however</w:t>
+      </w:r>
+      <w:proofErr w:type="gramEnd"/>
+      <w:r>
+        <w:t xml:space="preserve"> we have started using GitHub issues to track project defects. This allows us to track when a bug occurs, how to reproduce it, and what the current status of it is.</w:t>
+      </w:r>
+    </w:p>
+    <w:p>
+      <w:hyperlink r:id="rId10" w:history="1">
         <w:r>
           <w:rPr>
             <w:rStyle w:val="Hyperlink"/>
@@ -884,10 +982,7 @@
         </w:rPr>
       </w:pPr>
     </w:p>
-    <w:p>
-      <w:bookmarkStart w:id="0" w:name="_GoBack"/>
-      <w:bookmarkEnd w:id="0"/>
-    </w:p>
+    <w:p/>
     <w:sectPr>
       <w:pgSz w:w="11906" w:h="16838"/>
       <w:pgMar w:top="1008" w:right="1152" w:bottom="1008" w:left="1152" w:header="706" w:footer="706" w:gutter="0"/>
@@ -1199,7 +1294,7 @@
     <w:lsdException w:name="Table Web 2" w:semiHidden="1" w:unhideWhenUsed="1"/>
     <w:lsdException w:name="Table Web 3" w:semiHidden="1" w:unhideWhenUsed="1"/>
     <w:lsdException w:name="Balloon Text" w:semiHidden="1" w:unhideWhenUsed="1"/>
-    <w:lsdException w:name="Table Grid" w:semiHidden="1" w:uiPriority="39" w:unhideWhenUsed="1"/>
+    <w:lsdException w:name="Table Grid" w:uiPriority="39"/>
     <w:lsdException w:name="Table Theme" w:semiHidden="1" w:unhideWhenUsed="1"/>
     <w:lsdException w:name="Placeholder Text" w:semiHidden="1"/>
     <w:lsdException w:name="No Spacing" w:uiPriority="1" w:qFormat="1"/>

</xml_diff>

<commit_message>
fix link for user guide in construction status assessment.
</commit_message>
<xml_diff>
--- a/Documentation/Construction Phase Status Assessment (2).docx
+++ b/Documentation/Construction Phase Status Assessment (2).docx
@@ -91,27 +91,7 @@
           <w:sz w:val="22"/>
           <w:szCs w:val="22"/>
         </w:rPr>
-        <w:t xml:space="preserve">The non-functional requirements are currently </w:t>
-      </w:r>
-      <w:proofErr w:type="gramStart"/>
-      <w:r>
-        <w:rPr>
-          <w:rFonts w:ascii="Arial" w:hAnsi="Arial" w:cs="Arial"/>
-          <w:color w:val="000000"/>
-          <w:sz w:val="22"/>
-          <w:szCs w:val="22"/>
-        </w:rPr>
-        <w:t>met</w:t>
-      </w:r>
-      <w:proofErr w:type="gramEnd"/>
-      <w:r>
-        <w:rPr>
-          <w:rFonts w:ascii="Arial" w:hAnsi="Arial" w:cs="Arial"/>
-          <w:color w:val="000000"/>
-          <w:sz w:val="22"/>
-          <w:szCs w:val="22"/>
-        </w:rPr>
-        <w:t xml:space="preserve"> and the tool meets usability, security and performance metrics.</w:t>
+        <w:t>The non-functional requirements are currently met and the tool meets usability, security and performance metrics.</w:t>
       </w:r>
     </w:p>
     <w:p>
@@ -208,23 +188,7 @@
           <w:rFonts w:ascii="Arial" w:hAnsi="Arial" w:cs="Arial"/>
           <w:color w:val="000000"/>
         </w:rPr>
-        <w:t xml:space="preserve">Integration and unit testing </w:t>
-      </w:r>
-      <w:proofErr w:type="gramStart"/>
-      <w:r>
-        <w:rPr>
-          <w:rFonts w:ascii="Arial" w:hAnsi="Arial" w:cs="Arial"/>
-          <w:color w:val="000000"/>
-        </w:rPr>
-        <w:t>has</w:t>
-      </w:r>
-      <w:proofErr w:type="gramEnd"/>
-      <w:r>
-        <w:rPr>
-          <w:rFonts w:ascii="Arial" w:hAnsi="Arial" w:cs="Arial"/>
-          <w:color w:val="000000"/>
-        </w:rPr>
-        <w:t xml:space="preserve"> been completed as per our master test plan.</w:t>
+        <w:t>Integration and unit testing has been completed as per our master test plan.</w:t>
       </w:r>
     </w:p>
     <w:p>
@@ -382,16 +346,28 @@
       <w:r>
         <w:t>The user manual can be found at the link provided and contains instructions on how to perform each function provided by the tool.</w:t>
       </w:r>
-      <w:bookmarkStart w:id="0" w:name="_GoBack"/>
-      <w:bookmarkEnd w:id="0"/>
-    </w:p>
-    <w:p>
+    </w:p>
+    <w:p>
+      <w:pPr>
+        <w:pStyle w:val="Heading2"/>
+        <w:rPr>
+          <w:rFonts w:asciiTheme="minorHAnsi" w:eastAsiaTheme="minorHAnsi" w:hAnsiTheme="minorHAnsi" w:cstheme="minorBidi"/>
+          <w:b w:val="0"/>
+          <w:color w:val="auto"/>
+          <w:sz w:val="22"/>
+          <w:szCs w:val="22"/>
+        </w:rPr>
+      </w:pPr>
       <w:hyperlink r:id="rId9" w:history="1">
         <w:r>
           <w:rPr>
             <w:rStyle w:val="Hyperlink"/>
+            <w:rFonts w:asciiTheme="minorHAnsi" w:eastAsiaTheme="minorHAnsi" w:hAnsiTheme="minorHAnsi" w:cstheme="minorBidi"/>
+            <w:b w:val="0"/>
+            <w:sz w:val="22"/>
+            <w:szCs w:val="22"/>
           </w:rPr>
-          <w:t>https://github.com/MatthewJuliusScott/ResourceManager/blob/JackCarter/Documentation/RM_UserGuide.docx</w:t>
+          <w:t>https://github.com/MatthewJuliusScott/ResourceManager/blob/master/Documentation/RM_UserGuide.docx</w:t>
         </w:r>
       </w:hyperlink>
     </w:p>
@@ -399,6 +375,8 @@
       <w:pPr>
         <w:pStyle w:val="Heading2"/>
       </w:pPr>
+      <w:bookmarkStart w:id="0" w:name="_GoBack"/>
+      <w:bookmarkEnd w:id="0"/>
       <w:r>
         <w:t>3. General Issues</w:t>
       </w:r>
@@ -449,21 +427,7 @@
         <w:rPr>
           <w:rFonts w:cs="Times New Roman"/>
         </w:rPr>
-        <w:t xml:space="preserve">a heavy </w:t>
-      </w:r>
-      <w:proofErr w:type="gramStart"/>
-      <w:r>
-        <w:rPr>
-          <w:rFonts w:cs="Times New Roman"/>
-        </w:rPr>
-        <w:t>work load</w:t>
-      </w:r>
-      <w:proofErr w:type="gramEnd"/>
-      <w:r>
-        <w:rPr>
-          <w:rFonts w:cs="Times New Roman"/>
-        </w:rPr>
-        <w:t xml:space="preserve"> for the following iteration, and team members being disciplined</w:t>
+        <w:t>a heavy work load for the following iteration, and team members being disciplined</w:t>
       </w:r>
       <w:r>
         <w:rPr>
@@ -951,15 +915,7 @@
     </w:p>
     <w:p>
       <w:r>
-        <w:t xml:space="preserve">There are no ongoing issues; </w:t>
-      </w:r>
-      <w:proofErr w:type="gramStart"/>
-      <w:r>
-        <w:t>however</w:t>
-      </w:r>
-      <w:proofErr w:type="gramEnd"/>
-      <w:r>
-        <w:t xml:space="preserve"> we have started using GitHub issues to track project defects. This allows us to track when a bug occurs, how to reproduce it, and what the current status of it is.</w:t>
+        <w:t>There are no ongoing issues; however we have started using GitHub issues to track project defects. This allows us to track when a bug occurs, how to reproduce it, and what the current status of it is.</w:t>
       </w:r>
     </w:p>
     <w:p>
@@ -1618,7 +1574,6 @@
   <w:style w:type="character" w:default="1" w:styleId="DefaultParagraphFont">
     <w:name w:val="Default Paragraph Font"/>
     <w:uiPriority w:val="1"/>
-    <w:semiHidden/>
     <w:unhideWhenUsed/>
   </w:style>
   <w:style w:type="table" w:default="1" w:styleId="TableNormal">
@@ -1727,6 +1682,18 @@
     <w:rPr>
       <w:color w:val="0000FF"/>
       <w:u w:val="single"/>
+    </w:rPr>
+  </w:style>
+  <w:style w:type="character" w:styleId="UnresolvedMention">
+    <w:name w:val="Unresolved Mention"/>
+    <w:basedOn w:val="DefaultParagraphFont"/>
+    <w:uiPriority w:val="99"/>
+    <w:semiHidden/>
+    <w:unhideWhenUsed/>
+    <w:rsid w:val="00CD3AFA"/>
+    <w:rPr>
+      <w:color w:val="605E5C"/>
+      <w:shd w:val="clear" w:color="auto" w:fill="E1DFDD"/>
     </w:rPr>
   </w:style>
 </w:styles>

</xml_diff>